<commit_message>
Highlighted previously unmarked change in table header
</commit_message>
<xml_diff>
--- a/Correction of Supplementary Table S4.docx
+++ b/Correction of Supplementary Table S4.docx
@@ -10,6 +10,7 @@
           <w:szCs w:val="16"/>
         </w:rPr>
       </w:pPr>
+      <w:proofErr w:type="gramStart"/>
       <w:r>
         <w:rPr>
           <w:b/>
@@ -37,6 +38,7 @@
         </w:rPr>
         <w:t>.</w:t>
       </w:r>
+      <w:proofErr w:type="gramEnd"/>
       <w:r>
         <w:rPr>
           <w:sz w:val="16"/>
@@ -52,8 +54,20 @@
           <w:sz w:val="16"/>
           <w:szCs w:val="16"/>
         </w:rPr>
-        <w:t>In silico</w:t>
+        <w:t xml:space="preserve">In </w:t>
       </w:r>
+      <w:proofErr w:type="spellStart"/>
+      <w:r>
+        <w:rPr>
+          <w:b/>
+          <w:i/>
+          <w:iCs/>
+          <w:sz w:val="16"/>
+          <w:szCs w:val="16"/>
+        </w:rPr>
+        <w:t>silico</w:t>
+      </w:r>
+      <w:proofErr w:type="spellEnd"/>
       <w:r>
         <w:rPr>
           <w:b/>
@@ -76,7 +90,25 @@
           <w:sz w:val="16"/>
           <w:szCs w:val="16"/>
         </w:rPr>
-        <w:t xml:space="preserve">16S rRNA </w:t>
+        <w:t xml:space="preserve">16S </w:t>
+      </w:r>
+      <w:proofErr w:type="spellStart"/>
+      <w:r>
+        <w:rPr>
+          <w:b/>
+          <w:sz w:val="16"/>
+          <w:szCs w:val="16"/>
+        </w:rPr>
+        <w:t>rRNA</w:t>
+      </w:r>
+      <w:proofErr w:type="spellEnd"/>
+      <w:r>
+        <w:rPr>
+          <w:b/>
+          <w:sz w:val="16"/>
+          <w:szCs w:val="16"/>
+        </w:rPr>
+        <w:t xml:space="preserve"> </w:t>
       </w:r>
       <w:r>
         <w:rPr>
@@ -94,6 +126,7 @@
         </w:rPr>
         <w:t xml:space="preserve">using </w:t>
       </w:r>
+      <w:proofErr w:type="spellStart"/>
       <w:r>
         <w:rPr>
           <w:b/>
@@ -102,6 +135,7 @@
         </w:rPr>
         <w:t>Greengenes</w:t>
       </w:r>
+      <w:proofErr w:type="spellEnd"/>
       <w:r>
         <w:rPr>
           <w:b/>
@@ -143,7 +177,23 @@
           <w:sz w:val="16"/>
           <w:szCs w:val="16"/>
         </w:rPr>
-        <w:t xml:space="preserve"> have had between 1 to 3 additional positions (underlined for clarity) replaced with degenerate nucleotides to improve their matching rate. The primer numbering is based on the </w:t>
+        <w:t xml:space="preserve"> have had </w:t>
+      </w:r>
+      <w:proofErr w:type="gramStart"/>
+      <w:r>
+        <w:rPr>
+          <w:sz w:val="16"/>
+          <w:szCs w:val="16"/>
+        </w:rPr>
+        <w:t>between 1 to 3 additional positions (underlined for clarity) replaced with degenerate nucleotides to improve their matching rate</w:t>
+      </w:r>
+      <w:proofErr w:type="gramEnd"/>
+      <w:r>
+        <w:rPr>
+          <w:sz w:val="16"/>
+          <w:szCs w:val="16"/>
+        </w:rPr>
+        <w:t xml:space="preserve">. The primer numbering is based on the </w:t>
       </w:r>
       <w:r>
         <w:rPr>
@@ -159,7 +209,23 @@
           <w:sz w:val="16"/>
           <w:szCs w:val="16"/>
         </w:rPr>
-        <w:t xml:space="preserve"> system of nomenclature as in Brosius </w:t>
+        <w:t xml:space="preserve"> system of nomenclature as in </w:t>
+      </w:r>
+      <w:proofErr w:type="spellStart"/>
+      <w:r>
+        <w:rPr>
+          <w:sz w:val="16"/>
+          <w:szCs w:val="16"/>
+        </w:rPr>
+        <w:t>Brosius</w:t>
+      </w:r>
+      <w:proofErr w:type="spellEnd"/>
+      <w:r>
+        <w:rPr>
+          <w:sz w:val="16"/>
+          <w:szCs w:val="16"/>
+        </w:rPr>
+        <w:t xml:space="preserve"> </w:t>
       </w:r>
       <w:r>
         <w:rPr>
@@ -314,42 +380,92 @@
               </w:rPr>
               <w:t>3’ orientation</w:t>
             </w:r>
-            <w:r>
+          </w:p>
+          <w:p>
+            <w:pPr>
+              <w:pStyle w:val="BodyText2"/>
+              <w:jc w:val="center"/>
               <w:rPr>
                 <w:b/>
                 <w:bCs/>
-                <w:sz w:val="16"/>
-                <w:szCs w:val="16"/>
-              </w:rPr>
-              <w:t xml:space="preserve"> on respective strand</w:t>
-            </w:r>
-          </w:p>
-        </w:tc>
-        <w:tc>
-          <w:tcPr>
-            <w:tcW w:w="1228" w:type="dxa"/>
-            <w:vAlign w:val="center"/>
-          </w:tcPr>
-          <w:p>
-            <w:pPr>
-              <w:pStyle w:val="BodyText2"/>
-              <w:jc w:val="center"/>
+                <w:color w:val="FF0000"/>
+                <w:sz w:val="16"/>
+                <w:szCs w:val="16"/>
+              </w:rPr>
+            </w:pPr>
+            <w:bookmarkStart w:id="0" w:name="_GoBack"/>
+            <w:proofErr w:type="gramStart"/>
+            <w:r>
               <w:rPr>
                 <w:b/>
                 <w:bCs/>
-                <w:sz w:val="16"/>
-                <w:szCs w:val="16"/>
-              </w:rPr>
-            </w:pPr>
+                <w:color w:val="FF0000"/>
+                <w:sz w:val="16"/>
+                <w:szCs w:val="16"/>
+              </w:rPr>
+              <w:t>on</w:t>
+            </w:r>
+            <w:proofErr w:type="gramEnd"/>
             <w:r>
               <w:rPr>
                 <w:b/>
                 <w:bCs/>
+                <w:color w:val="FF0000"/>
+                <w:sz w:val="16"/>
+                <w:szCs w:val="16"/>
+              </w:rPr>
+              <w:t xml:space="preserve"> </w:t>
+            </w:r>
+            <w:r>
+              <w:rPr>
+                <w:b/>
+                <w:bCs/>
+                <w:color w:val="FF0000"/>
+                <w:sz w:val="16"/>
+                <w:szCs w:val="16"/>
+              </w:rPr>
+              <w:t>corresponding</w:t>
+            </w:r>
+            <w:r>
+              <w:rPr>
+                <w:b/>
+                <w:bCs/>
+                <w:color w:val="FF0000"/>
+                <w:sz w:val="16"/>
+                <w:szCs w:val="16"/>
+              </w:rPr>
+              <w:t xml:space="preserve"> strand</w:t>
+            </w:r>
+            <w:bookmarkEnd w:id="0"/>
+          </w:p>
+        </w:tc>
+        <w:tc>
+          <w:tcPr>
+            <w:tcW w:w="1228" w:type="dxa"/>
+            <w:vAlign w:val="center"/>
+          </w:tcPr>
+          <w:p>
+            <w:pPr>
+              <w:pStyle w:val="BodyText2"/>
+              <w:jc w:val="center"/>
+              <w:rPr>
+                <w:b/>
+                <w:bCs/>
+                <w:sz w:val="16"/>
+                <w:szCs w:val="16"/>
+              </w:rPr>
+            </w:pPr>
+            <w:proofErr w:type="spellStart"/>
+            <w:r>
+              <w:rPr>
+                <w:b/>
+                <w:bCs/>
                 <w:sz w:val="16"/>
                 <w:szCs w:val="16"/>
               </w:rPr>
               <w:t>Greengenes</w:t>
             </w:r>
+            <w:proofErr w:type="spellEnd"/>
           </w:p>
         </w:tc>
         <w:tc>
@@ -473,7 +589,23 @@
                 <w:sz w:val="16"/>
                 <w:szCs w:val="16"/>
               </w:rPr>
-              <w:t>Size of data set (no. of sequences)</w:t>
+              <w:t xml:space="preserve">Size of data set (no. </w:t>
+            </w:r>
+            <w:proofErr w:type="gramStart"/>
+            <w:r>
+              <w:rPr>
+                <w:sz w:val="16"/>
+                <w:szCs w:val="16"/>
+              </w:rPr>
+              <w:t>of</w:t>
+            </w:r>
+            <w:proofErr w:type="gramEnd"/>
+            <w:r>
+              <w:rPr>
+                <w:sz w:val="16"/>
+                <w:szCs w:val="16"/>
+              </w:rPr>
+              <w:t xml:space="preserve"> sequences)</w:t>
             </w:r>
           </w:p>
         </w:tc>
@@ -2794,8 +2926,6 @@
               </w:rPr>
               <w:t>R</w:t>
             </w:r>
-            <w:bookmarkStart w:id="0" w:name="_GoBack"/>
-            <w:bookmarkEnd w:id="0"/>
             <w:r>
               <w:rPr>
                 <w:color w:val="FF0000"/>

</xml_diff>